<commit_message>
Inserciones iniciales y eliminación de archivos estorbos
</commit_message>
<xml_diff>
--- a/RRHH Documentacion.docx
+++ b/RRHH Documentacion.docx
@@ -4,59 +4,1058 @@
   <w:body>
     <w:p>
       <w:r>
+        <w:rPr>
+          <w:noProof/>
+        </w:rPr>
+        <mc:AlternateContent>
+          <mc:Choice Requires="wps">
+            <w:drawing>
+              <wp:anchor distT="0" distB="0" distL="114300" distR="114300" simplePos="0" relativeHeight="251661312" behindDoc="0" locked="0" layoutInCell="1" allowOverlap="1" wp14:anchorId="3CB979D0" wp14:editId="28426DFA">
+                <wp:simplePos x="0" y="0"/>
+                <wp:positionH relativeFrom="margin">
+                  <wp:align>center</wp:align>
+                </wp:positionH>
+                <wp:positionV relativeFrom="paragraph">
+                  <wp:posOffset>2239010</wp:posOffset>
+                </wp:positionV>
+                <wp:extent cx="5285509" cy="3741420"/>
+                <wp:effectExtent l="0" t="0" r="0" b="0"/>
+                <wp:wrapNone/>
+                <wp:docPr id="1794196188" name="Cuadro de texto 2"/>
+                <wp:cNvGraphicFramePr/>
+                <a:graphic xmlns:a="http://schemas.openxmlformats.org/drawingml/2006/main">
+                  <a:graphicData uri="http://schemas.microsoft.com/office/word/2010/wordprocessingShape">
+                    <wps:wsp>
+                      <wps:cNvSpPr txBox="1"/>
+                      <wps:spPr>
+                        <a:xfrm>
+                          <a:off x="0" y="0"/>
+                          <a:ext cx="5285509" cy="3741420"/>
+                        </a:xfrm>
+                        <a:prstGeom prst="rect">
+                          <a:avLst/>
+                        </a:prstGeom>
+                        <a:solidFill>
+                          <a:schemeClr val="lt1"/>
+                        </a:solidFill>
+                        <a:ln w="6350">
+                          <a:noFill/>
+                        </a:ln>
+                      </wps:spPr>
+                      <wps:txbx>
+                        <w:txbxContent>
+                          <w:p>
+                            <w:pPr>
+                              <w:pStyle w:val="Ttulo1"/>
+                              <w:numPr>
+                                <w:ilvl w:val="0"/>
+                                <w:numId w:val="0"/>
+                              </w:numPr>
+                              <w:rPr>
+                                <w:sz w:val="52"/>
+                                <w:szCs w:val="52"/>
+                              </w:rPr>
+                            </w:pPr>
+                            <w:bookmarkStart w:id="0" w:name="_Toc163993866"/>
+                            <w:bookmarkStart w:id="1" w:name="_Toc163995269"/>
+                            <w:bookmarkStart w:id="2" w:name="_Toc165229746"/>
+                            <w:r>
+                              <w:rPr>
+                                <w:sz w:val="52"/>
+                                <w:szCs w:val="52"/>
+                              </w:rPr>
+                              <w:t>PROYECTO FINAL DE CLASE BASE DE DATOS RECURSOS HUMANOS</w:t>
+                            </w:r>
+                            <w:bookmarkEnd w:id="2"/>
+                          </w:p>
+                          <w:p>
+                            <w:pPr>
+                              <w:jc w:val="center"/>
+                              <w:rPr>
+                                <w:b/>
+                                <w:bCs/>
+                                <w:sz w:val="52"/>
+                                <w:szCs w:val="52"/>
+                              </w:rPr>
+                            </w:pPr>
+                            <w:r>
+                              <w:rPr>
+                                <w:b/>
+                                <w:bCs/>
+                                <w:sz w:val="52"/>
+                                <w:szCs w:val="52"/>
+                              </w:rPr>
+                              <w:t>TERCER PARCIAL</w:t>
+                            </w:r>
+                          </w:p>
+                          <w:p>
+                            <w:pPr>
+                              <w:jc w:val="center"/>
+                              <w:rPr>
+                                <w:b/>
+                                <w:bCs/>
+                                <w:sz w:val="52"/>
+                                <w:szCs w:val="52"/>
+                              </w:rPr>
+                            </w:pPr>
+                          </w:p>
+                          <w:p>
+                            <w:pPr>
+                              <w:jc w:val="center"/>
+                              <w:rPr>
+                                <w:b/>
+                                <w:bCs/>
+                                <w:sz w:val="52"/>
+                                <w:szCs w:val="52"/>
+                              </w:rPr>
+                            </w:pPr>
+                            <w:r>
+                              <w:rPr>
+                                <w:b/>
+                                <w:bCs/>
+                                <w:sz w:val="52"/>
+                                <w:szCs w:val="52"/>
+                              </w:rPr>
+                              <w:t>INGENIERIA EN SISTEMAS</w:t>
+                            </w:r>
+                          </w:p>
+                          <w:p>
+                            <w:pPr>
+                              <w:jc w:val="center"/>
+                              <w:rPr>
+                                <w:b/>
+                                <w:bCs/>
+                                <w:sz w:val="52"/>
+                                <w:szCs w:val="52"/>
+                              </w:rPr>
+                            </w:pPr>
+                            <w:r>
+                              <w:rPr>
+                                <w:b/>
+                                <w:bCs/>
+                                <w:sz w:val="52"/>
+                                <w:szCs w:val="52"/>
+                              </w:rPr>
+                              <w:t>BASE DE DATOS 2</w:t>
+                            </w:r>
+                          </w:p>
+                          <w:p/>
+                          <w:bookmarkEnd w:id="0"/>
+                          <w:bookmarkEnd w:id="1"/>
+                          <w:p>
+                            <w:pPr>
+                              <w:rPr>
+                                <w:b/>
+                                <w:bCs/>
+                                <w:sz w:val="52"/>
+                                <w:szCs w:val="52"/>
+                              </w:rPr>
+                            </w:pPr>
+                          </w:p>
+                        </w:txbxContent>
+                      </wps:txbx>
+                      <wps:bodyPr rot="0" spcFirstLastPara="0" vertOverflow="overflow" horzOverflow="overflow" vert="horz" wrap="square" lIns="91440" tIns="45720" rIns="91440" bIns="45720" numCol="1" spcCol="0" rtlCol="0" fromWordArt="0" anchor="t" anchorCtr="0" forceAA="0" compatLnSpc="1">
+                        <a:prstTxWarp prst="textNoShape">
+                          <a:avLst/>
+                        </a:prstTxWarp>
+                        <a:noAutofit/>
+                      </wps:bodyPr>
+                    </wps:wsp>
+                  </a:graphicData>
+                </a:graphic>
+                <wp14:sizeRelV relativeFrom="margin">
+                  <wp14:pctHeight>0</wp14:pctHeight>
+                </wp14:sizeRelV>
+              </wp:anchor>
+            </w:drawing>
+          </mc:Choice>
+          <mc:Fallback>
+            <w:pict>
+              <v:shapetype w14:anchorId="3CB979D0" id="_x0000_t202" coordsize="21600,21600" o:spt="202" path="m,l,21600r21600,l21600,xe">
+                <v:stroke joinstyle="miter"/>
+                <v:path gradientshapeok="t" o:connecttype="rect"/>
+              </v:shapetype>
+              <v:shape id="Cuadro de texto 2" o:spid="_x0000_s1026" type="#_x0000_t202" style="position:absolute;margin-left:0;margin-top:176.3pt;width:416.2pt;height:294.6pt;z-index:251661312;visibility:visible;mso-wrap-style:square;mso-height-percent:0;mso-wrap-distance-left:9pt;mso-wrap-distance-top:0;mso-wrap-distance-right:9pt;mso-wrap-distance-bottom:0;mso-position-horizontal:center;mso-position-horizontal-relative:margin;mso-position-vertical:absolute;mso-position-vertical-relative:text;mso-height-percent:0;mso-height-relative:margin;v-text-anchor:top" o:gfxdata="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" fillcolor="white [3201]" stroked="f" strokeweight=".5pt">
+                <v:textbox>
+                  <w:txbxContent>
+                    <w:p>
+                      <w:pPr>
+                        <w:pStyle w:val="Ttulo1"/>
+                        <w:numPr>
+                          <w:ilvl w:val="0"/>
+                          <w:numId w:val="0"/>
+                        </w:numPr>
+                        <w:rPr>
+                          <w:sz w:val="52"/>
+                          <w:szCs w:val="52"/>
+                        </w:rPr>
+                      </w:pPr>
+                      <w:bookmarkStart w:id="3" w:name="_Toc163993866"/>
+                      <w:bookmarkStart w:id="4" w:name="_Toc163995269"/>
+                      <w:bookmarkStart w:id="5" w:name="_Toc165229746"/>
+                      <w:r>
+                        <w:rPr>
+                          <w:sz w:val="52"/>
+                          <w:szCs w:val="52"/>
+                        </w:rPr>
+                        <w:t>PROYECTO FINAL DE CLASE BASE DE DATOS RECURSOS HUMANOS</w:t>
+                      </w:r>
+                      <w:bookmarkEnd w:id="5"/>
+                    </w:p>
+                    <w:p>
+                      <w:pPr>
+                        <w:jc w:val="center"/>
+                        <w:rPr>
+                          <w:b/>
+                          <w:bCs/>
+                          <w:sz w:val="52"/>
+                          <w:szCs w:val="52"/>
+                        </w:rPr>
+                      </w:pPr>
+                      <w:r>
+                        <w:rPr>
+                          <w:b/>
+                          <w:bCs/>
+                          <w:sz w:val="52"/>
+                          <w:szCs w:val="52"/>
+                        </w:rPr>
+                        <w:t>TERCER PARCIAL</w:t>
+                      </w:r>
+                    </w:p>
+                    <w:p>
+                      <w:pPr>
+                        <w:jc w:val="center"/>
+                        <w:rPr>
+                          <w:b/>
+                          <w:bCs/>
+                          <w:sz w:val="52"/>
+                          <w:szCs w:val="52"/>
+                        </w:rPr>
+                      </w:pPr>
+                    </w:p>
+                    <w:p>
+                      <w:pPr>
+                        <w:jc w:val="center"/>
+                        <w:rPr>
+                          <w:b/>
+                          <w:bCs/>
+                          <w:sz w:val="52"/>
+                          <w:szCs w:val="52"/>
+                        </w:rPr>
+                      </w:pPr>
+                      <w:r>
+                        <w:rPr>
+                          <w:b/>
+                          <w:bCs/>
+                          <w:sz w:val="52"/>
+                          <w:szCs w:val="52"/>
+                        </w:rPr>
+                        <w:t>INGENIERIA EN SISTEMAS</w:t>
+                      </w:r>
+                    </w:p>
+                    <w:p>
+                      <w:pPr>
+                        <w:jc w:val="center"/>
+                        <w:rPr>
+                          <w:b/>
+                          <w:bCs/>
+                          <w:sz w:val="52"/>
+                          <w:szCs w:val="52"/>
+                        </w:rPr>
+                      </w:pPr>
+                      <w:r>
+                        <w:rPr>
+                          <w:b/>
+                          <w:bCs/>
+                          <w:sz w:val="52"/>
+                          <w:szCs w:val="52"/>
+                        </w:rPr>
+                        <w:t>BASE DE DATOS 2</w:t>
+                      </w:r>
+                    </w:p>
+                    <w:p/>
+                    <w:bookmarkEnd w:id="3"/>
+                    <w:bookmarkEnd w:id="4"/>
+                    <w:p>
+                      <w:pPr>
+                        <w:rPr>
+                          <w:b/>
+                          <w:bCs/>
+                          <w:sz w:val="52"/>
+                          <w:szCs w:val="52"/>
+                        </w:rPr>
+                      </w:pPr>
+                    </w:p>
+                  </w:txbxContent>
+                </v:textbox>
+                <w10:wrap anchorx="margin"/>
+              </v:shape>
+            </w:pict>
+          </mc:Fallback>
+        </mc:AlternateContent>
+      </w:r>
+      <w:r>
+        <w:rPr>
+          <w:noProof/>
+        </w:rPr>
+        <w:drawing>
+          <wp:anchor distT="0" distB="0" distL="114300" distR="114300" simplePos="0" relativeHeight="251659264" behindDoc="1" locked="0" layoutInCell="1" allowOverlap="1" wp14:anchorId="1F84E58C" wp14:editId="67F6E8B2">
+            <wp:simplePos x="0" y="0"/>
+            <wp:positionH relativeFrom="page">
+              <wp:align>right</wp:align>
+            </wp:positionH>
+            <wp:positionV relativeFrom="page">
+              <wp:align>top</wp:align>
+            </wp:positionV>
+            <wp:extent cx="7773692" cy="10051473"/>
+            <wp:effectExtent l="0" t="0" r="0" b="6985"/>
+            <wp:wrapNone/>
+            <wp:docPr id="1423232958" name="Imagen 1"/>
+            <wp:cNvGraphicFramePr>
+              <a:graphicFrameLocks xmlns:a="http://schemas.openxmlformats.org/drawingml/2006/main" noChangeAspect="1"/>
+            </wp:cNvGraphicFramePr>
+            <a:graphic xmlns:a="http://schemas.openxmlformats.org/drawingml/2006/main">
+              <a:graphicData uri="http://schemas.openxmlformats.org/drawingml/2006/picture">
+                <pic:pic xmlns:pic="http://schemas.openxmlformats.org/drawingml/2006/picture">
+                  <pic:nvPicPr>
+                    <pic:cNvPr id="1423232958" name=""/>
+                    <pic:cNvPicPr/>
+                  </pic:nvPicPr>
+                  <pic:blipFill>
+                    <a:blip r:embed="rId8">
+                      <a:extLst>
+                        <a:ext uri="{28A0092B-C50C-407E-A947-70E740481C1C}">
+                          <a14:useLocalDpi xmlns:a14="http://schemas.microsoft.com/office/drawing/2010/main" val="0"/>
+                        </a:ext>
+                      </a:extLst>
+                    </a:blip>
+                    <a:stretch>
+                      <a:fillRect/>
+                    </a:stretch>
+                  </pic:blipFill>
+                  <pic:spPr>
+                    <a:xfrm>
+                      <a:off x="0" y="0"/>
+                      <a:ext cx="7773692" cy="10051473"/>
+                    </a:xfrm>
+                    <a:prstGeom prst="rect">
+                      <a:avLst/>
+                    </a:prstGeom>
+                  </pic:spPr>
+                </pic:pic>
+              </a:graphicData>
+            </a:graphic>
+            <wp14:sizeRelH relativeFrom="margin">
+              <wp14:pctWidth>0</wp14:pctWidth>
+            </wp14:sizeRelH>
+            <wp14:sizeRelV relativeFrom="margin">
+              <wp14:pctHeight>0</wp14:pctHeight>
+            </wp14:sizeRelV>
+          </wp:anchor>
+        </w:drawing>
+      </w:r>
+      <w:r>
         <w:br w:type="page"/>
       </w:r>
     </w:p>
     <w:p>
-      <w:r>
+      <w:pPr>
+        <w:spacing w:line="254" w:lineRule="auto"/>
+        <w:jc w:val="center"/>
+        <w:rPr>
+          <w:b/>
+          <w:bCs/>
+          <w:color w:val="auto"/>
+          <w:kern w:val="0"/>
+          <w:sz w:val="44"/>
+          <w:szCs w:val="44"/>
+        </w:rPr>
+      </w:pPr>
+      <w:r>
+        <w:rPr>
+          <w:b/>
+          <w:bCs/>
+          <w:sz w:val="44"/>
+          <w:szCs w:val="44"/>
+        </w:rPr>
         <w:lastRenderedPageBreak/>
+        <w:t>UNIVERSIDAD NACIONAL AUTÓNOMA DE HONDURAS</w:t>
+      </w:r>
+    </w:p>
+    <w:p>
+      <w:pPr>
+        <w:spacing w:line="254" w:lineRule="auto"/>
+        <w:jc w:val="center"/>
+        <w:rPr>
+          <w:b/>
+          <w:bCs/>
+          <w:sz w:val="32"/>
+          <w:szCs w:val="32"/>
+        </w:rPr>
+      </w:pPr>
+      <w:r>
+        <w:rPr>
+          <w:b/>
+          <w:bCs/>
+          <w:sz w:val="32"/>
+          <w:szCs w:val="32"/>
+        </w:rPr>
+        <w:t>CENTRO UNIVERSITARIO REGIONAL DEL LITORAL PACÍFICO</w:t>
+      </w:r>
+    </w:p>
+    <w:p>
+      <w:pPr>
+        <w:spacing w:line="254" w:lineRule="auto"/>
+        <w:jc w:val="center"/>
+        <w:rPr>
+          <w:b/>
+          <w:bCs/>
+          <w:sz w:val="32"/>
+          <w:szCs w:val="32"/>
+        </w:rPr>
+      </w:pPr>
+      <w:r>
+        <w:rPr>
+          <w:noProof/>
+        </w:rPr>
+        <w:drawing>
+          <wp:anchor distT="0" distB="0" distL="114300" distR="114300" simplePos="0" relativeHeight="251663360" behindDoc="0" locked="0" layoutInCell="1" allowOverlap="1" wp14:anchorId="1C8FAC00" wp14:editId="6544F7C6">
+            <wp:simplePos x="0" y="0"/>
+            <wp:positionH relativeFrom="margin">
+              <wp:align>center</wp:align>
+            </wp:positionH>
+            <wp:positionV relativeFrom="page">
+              <wp:posOffset>2717165</wp:posOffset>
+            </wp:positionV>
+            <wp:extent cx="2183765" cy="2350770"/>
+            <wp:effectExtent l="0" t="0" r="6985" b="0"/>
+            <wp:wrapTopAndBottom/>
+            <wp:docPr id="788216165" name="Imagen 1"/>
+            <wp:cNvGraphicFramePr>
+              <a:graphicFrameLocks xmlns:a="http://schemas.openxmlformats.org/drawingml/2006/main" noChangeAspect="1"/>
+            </wp:cNvGraphicFramePr>
+            <a:graphic xmlns:a="http://schemas.openxmlformats.org/drawingml/2006/main">
+              <a:graphicData uri="http://schemas.openxmlformats.org/drawingml/2006/picture">
+                <pic:pic xmlns:pic="http://schemas.openxmlformats.org/drawingml/2006/picture">
+                  <pic:nvPicPr>
+                    <pic:cNvPr id="0" name="Imagen 1"/>
+                    <pic:cNvPicPr>
+                      <a:picLocks noChangeAspect="1" noChangeArrowheads="1"/>
+                    </pic:cNvPicPr>
+                  </pic:nvPicPr>
+                  <pic:blipFill>
+                    <a:blip r:embed="rId9">
+                      <a:extLst>
+                        <a:ext uri="{28A0092B-C50C-407E-A947-70E740481C1C}">
+                          <a14:useLocalDpi xmlns:a14="http://schemas.microsoft.com/office/drawing/2010/main" val="0"/>
+                        </a:ext>
+                      </a:extLst>
+                    </a:blip>
+                    <a:srcRect/>
+                    <a:stretch>
+                      <a:fillRect/>
+                    </a:stretch>
+                  </pic:blipFill>
+                  <pic:spPr bwMode="auto">
+                    <a:xfrm>
+                      <a:off x="0" y="0"/>
+                      <a:ext cx="2183765" cy="2350770"/>
+                    </a:xfrm>
+                    <a:prstGeom prst="rect">
+                      <a:avLst/>
+                    </a:prstGeom>
+                    <a:noFill/>
+                    <a:ln>
+                      <a:noFill/>
+                    </a:ln>
+                  </pic:spPr>
+                </pic:pic>
+              </a:graphicData>
+            </a:graphic>
+          </wp:anchor>
+        </w:drawing>
+      </w:r>
+      <w:r>
+        <w:rPr>
+          <w:b/>
+          <w:bCs/>
+          <w:sz w:val="32"/>
+          <w:szCs w:val="32"/>
+        </w:rPr>
+        <w:t>(UNAH-CURLP)</w:t>
+      </w:r>
+    </w:p>
+    <w:p>
+      <w:pPr>
+        <w:spacing w:line="254" w:lineRule="auto"/>
+      </w:pPr>
+    </w:p>
+    <w:p>
+      <w:pPr>
+        <w:spacing w:line="254" w:lineRule="auto"/>
+        <w:jc w:val="center"/>
+        <w:rPr>
+          <w:rFonts w:eastAsiaTheme="minorHAnsi"/>
+          <w:b/>
+          <w:bCs/>
+          <w:sz w:val="36"/>
+          <w:szCs w:val="36"/>
+        </w:rPr>
+      </w:pPr>
+      <w:r>
+        <w:t xml:space="preserve"> </w:t>
+      </w:r>
+      <w:r>
+        <w:rPr>
+          <w:b/>
+          <w:bCs/>
+          <w:sz w:val="36"/>
+          <w:szCs w:val="36"/>
+        </w:rPr>
+        <w:t xml:space="preserve">Bases de Datos II </w:t>
+      </w:r>
+    </w:p>
+    <w:p>
+      <w:pPr>
+        <w:spacing w:line="254" w:lineRule="auto"/>
+        <w:jc w:val="center"/>
+        <w:rPr>
+          <w:b/>
+          <w:bCs/>
+          <w:sz w:val="36"/>
+          <w:szCs w:val="36"/>
+        </w:rPr>
+      </w:pPr>
+      <w:r>
+        <w:rPr>
+          <w:b/>
+          <w:bCs/>
+          <w:sz w:val="36"/>
+          <w:szCs w:val="36"/>
+        </w:rPr>
+        <w:t>(IS601)</w:t>
+      </w:r>
+    </w:p>
+    <w:p>
+      <w:pPr>
+        <w:spacing w:line="254" w:lineRule="auto"/>
+        <w:jc w:val="center"/>
+        <w:rPr>
+          <w:b/>
+          <w:sz w:val="32"/>
+          <w:szCs w:val="32"/>
+        </w:rPr>
+      </w:pPr>
+      <w:r>
+        <w:rPr>
+          <w:b/>
+          <w:color w:val="2F5496" w:themeColor="accent1" w:themeShade="BF"/>
+          <w:sz w:val="32"/>
+          <w:szCs w:val="32"/>
+        </w:rPr>
+        <w:t>Docente:</w:t>
+      </w:r>
+      <w:r>
+        <w:rPr>
+          <w:b/>
+          <w:sz w:val="32"/>
+          <w:szCs w:val="32"/>
+        </w:rPr>
+        <w:t xml:space="preserve"> Ing. Oscar Omar Pineda, </w:t>
+      </w:r>
+      <w:proofErr w:type="spellStart"/>
+      <w:r>
+        <w:rPr>
+          <w:b/>
+          <w:sz w:val="32"/>
+          <w:szCs w:val="32"/>
+        </w:rPr>
+        <w:t>MSc</w:t>
+      </w:r>
+      <w:proofErr w:type="spellEnd"/>
+    </w:p>
+    <w:p>
+      <w:pPr>
+        <w:spacing w:line="254" w:lineRule="auto"/>
+        <w:jc w:val="center"/>
+        <w:rPr>
+          <w:b/>
+          <w:bCs/>
+          <w:sz w:val="36"/>
+          <w:szCs w:val="36"/>
+        </w:rPr>
+      </w:pPr>
+      <w:r>
+        <w:rPr>
+          <w:b/>
+          <w:color w:val="2F5496" w:themeColor="accent1" w:themeShade="BF"/>
+          <w:sz w:val="32"/>
+          <w:szCs w:val="32"/>
+        </w:rPr>
+        <w:t>Integrantes:</w:t>
+      </w:r>
+    </w:p>
+    <w:p>
+      <w:pPr>
+        <w:spacing w:line="254" w:lineRule="auto"/>
+        <w:jc w:val="center"/>
+        <w:rPr>
+          <w:b/>
+          <w:bCs/>
+          <w:color w:val="auto"/>
+          <w:sz w:val="32"/>
+          <w:szCs w:val="32"/>
+        </w:rPr>
+      </w:pPr>
+      <w:r>
+        <w:rPr>
+          <w:b/>
+          <w:bCs/>
+          <w:sz w:val="32"/>
+          <w:szCs w:val="32"/>
+        </w:rPr>
+        <w:t>Ernesto Noe Moncada    20202300046</w:t>
+      </w:r>
+    </w:p>
+    <w:p>
+      <w:pPr>
+        <w:spacing w:line="254" w:lineRule="auto"/>
+        <w:jc w:val="center"/>
+        <w:rPr>
+          <w:b/>
+          <w:bCs/>
+          <w:sz w:val="32"/>
+          <w:szCs w:val="32"/>
+        </w:rPr>
+      </w:pPr>
+      <w:r>
+        <w:rPr>
+          <w:b/>
+          <w:bCs/>
+          <w:sz w:val="32"/>
+          <w:szCs w:val="32"/>
+        </w:rPr>
+        <w:t>Adair Humberto Flores 20192300102</w:t>
+      </w:r>
+    </w:p>
+    <w:p>
+      <w:pPr>
+        <w:spacing w:line="254" w:lineRule="auto"/>
+        <w:jc w:val="center"/>
+        <w:rPr>
+          <w:b/>
+          <w:bCs/>
+          <w:sz w:val="32"/>
+          <w:szCs w:val="32"/>
+        </w:rPr>
+      </w:pPr>
+      <w:r>
+        <w:rPr>
+          <w:b/>
+          <w:bCs/>
+          <w:sz w:val="32"/>
+          <w:szCs w:val="32"/>
+        </w:rPr>
+        <w:t>Josué Daniel Henríquez 20202300042</w:t>
+      </w:r>
+    </w:p>
+    <w:p>
+      <w:pPr>
+        <w:spacing w:line="254" w:lineRule="auto"/>
+        <w:jc w:val="center"/>
+        <w:rPr>
+          <w:b/>
+          <w:bCs/>
+          <w:sz w:val="32"/>
+          <w:szCs w:val="32"/>
+        </w:rPr>
+      </w:pPr>
+      <w:r>
+        <w:rPr>
+          <w:b/>
+          <w:bCs/>
+          <w:sz w:val="32"/>
+          <w:szCs w:val="32"/>
+        </w:rPr>
+        <w:t>Esdras Rigoberto Castillo 20172300218</w:t>
+      </w:r>
+    </w:p>
+    <w:p>
+      <w:pPr>
+        <w:spacing w:line="254" w:lineRule="auto"/>
+        <w:jc w:val="center"/>
+        <w:rPr>
+          <w:b/>
+          <w:bCs/>
+          <w:sz w:val="32"/>
+          <w:szCs w:val="32"/>
+          <w:lang w:val="en-US"/>
+        </w:rPr>
+      </w:pPr>
+      <w:r>
+        <w:rPr>
+          <w:b/>
+          <w:bCs/>
+          <w:sz w:val="32"/>
+          <w:szCs w:val="32"/>
+          <w:lang w:val="en-US"/>
+        </w:rPr>
+        <w:t>Francisco Josafat Paz Flores 20212300157</w:t>
+      </w:r>
+    </w:p>
+    <w:p>
+      <w:pPr>
+        <w:spacing w:line="254" w:lineRule="auto"/>
+        <w:jc w:val="center"/>
+        <w:rPr>
+          <w:b/>
+          <w:bCs/>
+          <w:sz w:val="32"/>
+          <w:szCs w:val="32"/>
+          <w:lang w:val="en-US"/>
+        </w:rPr>
+      </w:pPr>
+      <w:r>
+        <w:rPr>
+          <w:b/>
+          <w:bCs/>
+          <w:sz w:val="32"/>
+          <w:szCs w:val="32"/>
+          <w:lang w:val="en-US"/>
+        </w:rPr>
+        <w:t>Kenis Noe Osorto Reyes 20212300177</w:t>
+      </w:r>
+    </w:p>
+    <w:p>
+      <w:pPr>
+        <w:jc w:val="center"/>
+      </w:pPr>
+      <w:r>
+        <w:rPr>
+          <w:b/>
+          <w:bCs/>
+          <w:sz w:val="32"/>
+          <w:szCs w:val="32"/>
+        </w:rPr>
+        <w:t xml:space="preserve">Choluteca </w:t>
+      </w:r>
+      <w:r>
+        <w:rPr>
+          <w:b/>
+          <w:bCs/>
+          <w:sz w:val="32"/>
+          <w:szCs w:val="32"/>
+        </w:rPr>
+        <w:t>mayo</w:t>
+      </w:r>
+      <w:r>
+        <w:rPr>
+          <w:b/>
+          <w:bCs/>
+          <w:sz w:val="32"/>
+          <w:szCs w:val="32"/>
+        </w:rPr>
+        <w:t xml:space="preserve"> 2024</w:t>
+      </w:r>
+      <w:r>
         <w:br w:type="page"/>
       </w:r>
     </w:p>
-    <w:p>
+    <w:sdt>
+      <w:sdtPr>
+        <w:rPr>
+          <w:lang w:val="es-ES"/>
+        </w:rPr>
+        <w:id w:val="-1947540680"/>
+        <w:docPartObj>
+          <w:docPartGallery w:val="Table of Contents"/>
+          <w:docPartUnique/>
+        </w:docPartObj>
+      </w:sdtPr>
+      <w:sdtEndPr>
+        <w:rPr>
+          <w:rFonts w:ascii="Times New Roman" w:eastAsia="Calibri" w:hAnsi="Times New Roman" w:cs="Calibri"/>
+          <w:b/>
+          <w:bCs/>
+          <w:color w:val="000000"/>
+          <w:kern w:val="2"/>
+          <w:sz w:val="24"/>
+          <w:szCs w:val="22"/>
+          <w:lang w:eastAsia="en-US"/>
+          <w14:ligatures w14:val="standardContextual"/>
+        </w:rPr>
+      </w:sdtEndPr>
+      <w:sdtContent>
+        <w:p>
+          <w:pPr>
+            <w:pStyle w:val="TtuloTDC"/>
+          </w:pPr>
+          <w:r>
+            <w:rPr>
+              <w:lang w:val="es-ES"/>
+            </w:rPr>
+            <w:t>Tabla de contenido</w:t>
+          </w:r>
+        </w:p>
+        <w:p>
+          <w:pPr>
+            <w:pStyle w:val="TDC1"/>
+            <w:tabs>
+              <w:tab w:val="right" w:leader="dot" w:pos="9350"/>
+            </w:tabs>
+            <w:rPr>
+              <w:rFonts w:asciiTheme="minorHAnsi" w:eastAsiaTheme="minorEastAsia" w:hAnsiTheme="minorHAnsi" w:cstheme="minorBidi"/>
+              <w:noProof/>
+              <w:color w:val="auto"/>
+              <w:sz w:val="22"/>
+              <w:lang w:val="es-419" w:eastAsia="es-419"/>
+            </w:rPr>
+          </w:pPr>
+          <w:r>
+            <w:fldChar w:fldCharType="begin"/>
+          </w:r>
+          <w:r>
+            <w:instrText xml:space="preserve"> TOC \o "1-3" \h \z \u </w:instrText>
+          </w:r>
+          <w:r>
+            <w:fldChar w:fldCharType="separate"/>
+          </w:r>
+          <w:hyperlink w:anchor="_Toc165229746" w:history="1">
+            <w:r>
+              <w:rPr>
+                <w:rStyle w:val="Hipervnculo"/>
+                <w:noProof/>
+              </w:rPr>
+              <w:t>PROYECTO FINAL DE CLASE BASE DE DATOS RECURSOS HUMANOS</w:t>
+            </w:r>
+            <w:r>
+              <w:rPr>
+                <w:noProof/>
+                <w:webHidden/>
+              </w:rPr>
+              <w:tab/>
+            </w:r>
+            <w:r>
+              <w:rPr>
+                <w:noProof/>
+                <w:webHidden/>
+              </w:rPr>
+              <w:fldChar w:fldCharType="begin"/>
+            </w:r>
+            <w:r>
+              <w:rPr>
+                <w:noProof/>
+                <w:webHidden/>
+              </w:rPr>
+              <w:instrText xml:space="preserve"> PAGEREF _Toc165229746 \h </w:instrText>
+            </w:r>
+            <w:r>
+              <w:rPr>
+                <w:noProof/>
+                <w:webHidden/>
+              </w:rPr>
+            </w:r>
+            <w:r>
+              <w:rPr>
+                <w:noProof/>
+                <w:webHidden/>
+              </w:rPr>
+              <w:fldChar w:fldCharType="separate"/>
+            </w:r>
+            <w:r>
+              <w:rPr>
+                <w:noProof/>
+                <w:webHidden/>
+              </w:rPr>
+              <w:t>1</w:t>
+            </w:r>
+            <w:r>
+              <w:rPr>
+                <w:noProof/>
+                <w:webHidden/>
+              </w:rPr>
+              <w:fldChar w:fldCharType="end"/>
+            </w:r>
+          </w:hyperlink>
+        </w:p>
+        <w:p>
+          <w:pPr>
+            <w:pStyle w:val="TDC1"/>
+            <w:tabs>
+              <w:tab w:val="left" w:pos="440"/>
+              <w:tab w:val="right" w:leader="dot" w:pos="9350"/>
+            </w:tabs>
+            <w:rPr>
+              <w:rFonts w:asciiTheme="minorHAnsi" w:eastAsiaTheme="minorEastAsia" w:hAnsiTheme="minorHAnsi" w:cstheme="minorBidi"/>
+              <w:noProof/>
+              <w:color w:val="auto"/>
+              <w:sz w:val="22"/>
+              <w:lang w:val="es-419" w:eastAsia="es-419"/>
+            </w:rPr>
+          </w:pPr>
+          <w:hyperlink w:anchor="_Toc165229747" w:history="1">
+            <w:r>
+              <w:rPr>
+                <w:rStyle w:val="Hipervnculo"/>
+                <w:noProof/>
+                <w:lang w:val="es-419"/>
+              </w:rPr>
+              <w:t>1</w:t>
+            </w:r>
+            <w:r>
+              <w:rPr>
+                <w:rFonts w:asciiTheme="minorHAnsi" w:eastAsiaTheme="minorEastAsia" w:hAnsiTheme="minorHAnsi" w:cstheme="minorBidi"/>
+                <w:noProof/>
+                <w:color w:val="auto"/>
+                <w:sz w:val="22"/>
+                <w:lang w:val="es-419" w:eastAsia="es-419"/>
+              </w:rPr>
+              <w:tab/>
+            </w:r>
+            <w:r>
+              <w:rPr>
+                <w:rStyle w:val="Hipervnculo"/>
+                <w:noProof/>
+                <w:lang w:val="es-419"/>
+              </w:rPr>
+              <w:t>Parte 1: Modelado</w:t>
+            </w:r>
+            <w:r>
+              <w:rPr>
+                <w:noProof/>
+                <w:webHidden/>
+              </w:rPr>
+              <w:tab/>
+            </w:r>
+            <w:r>
+              <w:rPr>
+                <w:noProof/>
+                <w:webHidden/>
+              </w:rPr>
+              <w:fldChar w:fldCharType="begin"/>
+            </w:r>
+            <w:r>
+              <w:rPr>
+                <w:noProof/>
+                <w:webHidden/>
+              </w:rPr>
+              <w:instrText xml:space="preserve"> PAGEREF _Toc165229747 \h </w:instrText>
+            </w:r>
+            <w:r>
+              <w:rPr>
+                <w:noProof/>
+                <w:webHidden/>
+              </w:rPr>
+            </w:r>
+            <w:r>
+              <w:rPr>
+                <w:noProof/>
+                <w:webHidden/>
+              </w:rPr>
+              <w:fldChar w:fldCharType="separate"/>
+            </w:r>
+            <w:r>
+              <w:rPr>
+                <w:noProof/>
+                <w:webHidden/>
+              </w:rPr>
+              <w:t>5</w:t>
+            </w:r>
+            <w:r>
+              <w:rPr>
+                <w:noProof/>
+                <w:webHidden/>
+              </w:rPr>
+              <w:fldChar w:fldCharType="end"/>
+            </w:r>
+          </w:hyperlink>
+        </w:p>
+        <w:p>
+          <w:r>
+            <w:rPr>
+              <w:b/>
+              <w:bCs/>
+              <w:lang w:val="es-ES"/>
+            </w:rPr>
+            <w:fldChar w:fldCharType="end"/>
+          </w:r>
+        </w:p>
+      </w:sdtContent>
+    </w:sdt>
+    <w:p>
+      <w:r>
+        <w:br w:type="page"/>
+      </w:r>
+    </w:p>
+    <w:p>
+      <w:pPr>
+        <w:pStyle w:val="Ttulo1"/>
+        <w:spacing w:line="480" w:lineRule="auto"/>
+      </w:pPr>
       <w:r>
         <w:lastRenderedPageBreak/>
+        <w:t>Introducción</w:t>
+      </w:r>
+    </w:p>
+    <w:p>
+      <w:r>
         <w:br w:type="page"/>
       </w:r>
     </w:p>
     <w:p>
+      <w:pPr>
+        <w:pStyle w:val="Ttulo1"/>
+        <w:spacing w:line="480" w:lineRule="auto"/>
+      </w:pPr>
       <w:r>
         <w:lastRenderedPageBreak/>
+        <w:t>Objetivos</w:t>
+      </w:r>
+    </w:p>
+    <w:p>
+      <w:pPr>
+        <w:pStyle w:val="Ttulo2"/>
+        <w:spacing w:line="480" w:lineRule="auto"/>
+      </w:pPr>
+      <w:r>
+        <w:t>General</w:t>
+      </w:r>
+    </w:p>
+    <w:p>
+      <w:pPr>
+        <w:spacing w:line="480" w:lineRule="auto"/>
+      </w:pPr>
+    </w:p>
+    <w:p>
+      <w:pPr>
+        <w:pStyle w:val="Ttulo2"/>
+        <w:spacing w:line="480" w:lineRule="auto"/>
+      </w:pPr>
+      <w:r>
+        <w:t>Específicos</w:t>
+      </w:r>
+    </w:p>
+    <w:p>
+      <w:r>
         <w:br w:type="page"/>
       </w:r>
     </w:p>
     <w:p>
-      <w:r>
+      <w:pPr>
+        <w:pStyle w:val="Ttulo1"/>
+        <w:rPr>
+          <w:lang w:val="es-419"/>
+        </w:rPr>
+      </w:pPr>
+      <w:bookmarkStart w:id="6" w:name="_Toc165229747"/>
+      <w:r>
+        <w:rPr>
+          <w:lang w:val="es-419"/>
+        </w:rPr>
         <w:lastRenderedPageBreak/>
-        <w:br w:type="page"/>
-      </w:r>
-    </w:p>
-    <w:p>
-      <w:pPr>
-        <w:pStyle w:val="Ttulo1"/>
-        <w:rPr>
-          <w:lang w:val="es-419"/>
-        </w:rPr>
-      </w:pPr>
-      <w:r>
-        <w:rPr>
-          <w:lang w:val="es-419"/>
-        </w:rPr>
-        <w:lastRenderedPageBreak/>
-        <w:t>Parte 1</w:t>
-      </w:r>
-      <w:r>
-        <w:rPr>
-          <w:lang w:val="es-419"/>
-        </w:rPr>
-        <w:t>:</w:t>
-      </w:r>
-      <w:r>
-        <w:rPr>
-          <w:lang w:val="es-419"/>
-        </w:rPr>
-        <w:t xml:space="preserve"> Modelado</w:t>
-      </w:r>
+        <w:t>Parte 1: Modelado</w:t>
+      </w:r>
+      <w:bookmarkEnd w:id="6"/>
     </w:p>
     <w:p>
       <w:pPr>
@@ -67,6 +1066,7 @@
     </w:p>
     <w:p/>
     <w:sectPr>
+      <w:headerReference w:type="default" r:id="rId10"/>
       <w:pgSz w:w="12240" w:h="15840"/>
       <w:pgMar w:top="1440" w:right="1440" w:bottom="1440" w:left="1440" w:header="720" w:footer="720" w:gutter="0"/>
       <w:cols w:space="720"/>
@@ -74,6 +1074,182 @@
     </w:sectPr>
   </w:body>
 </w:document>
+</file>
+
+<file path=word/endnotes.xml><?xml version="1.0" encoding="utf-8"?>
+<w:endnotes xmlns:wpc="http://schemas.microsoft.com/office/word/2010/wordprocessingCanvas" xmlns:cx="http://schemas.microsoft.com/office/drawing/2014/chartex" xmlns:cx1="http://schemas.microsoft.com/office/drawing/2015/9/8/chartex" xmlns:cx2="http://schemas.microsoft.com/office/drawing/2015/10/21/chartex" xmlns:cx3="http://schemas.microsoft.com/office/drawing/2016/5/9/chartex" xmlns:cx4="http://schemas.microsoft.com/office/drawing/2016/5/10/chartex" xmlns:cx5="http://schemas.microsoft.com/office/drawing/2016/5/11/chartex" xmlns:cx6="http://schemas.microsoft.com/office/drawing/2016/5/12/chartex" xmlns:cx7="http://schemas.microsoft.com/office/drawing/2016/5/13/chartex" xmlns:cx8="http://schemas.microsoft.com/office/drawing/2016/5/14/chartex" xmlns:mc="http://schemas.openxmlformats.org/markup-compatibility/2006" xmlns:aink="http://schemas.microsoft.com/office/drawing/2016/ink" xmlns:am3d="http://schemas.microsoft.com/office/drawing/2017/model3d" xmlns:o="urn:schemas-microsoft-com:office:office" xmlns:oel="http://schemas.microsoft.com/office/2019/extlst" xmlns:r="http://schemas.openxmlformats.org/officeDocument/2006/relationships" xmlns:m="http://schemas.openxmlformats.org/officeDocument/2006/math" xmlns:v="urn:schemas-microsoft-com:vml" xmlns:wp14="http://schemas.microsoft.com/office/word/2010/wordprocessingDrawing" xmlns:wp="http://schemas.openxmlformats.org/drawingml/2006/wordprocessingDrawing" xmlns:w10="urn:schemas-microsoft-com:office:word" xmlns:w="http://schemas.openxmlformats.org/wordprocessingml/2006/main" xmlns:w14="http://schemas.microsoft.com/office/word/2010/wordml" xmlns:w15="http://schemas.microsoft.com/office/word/2012/wordml" xmlns:w16cex="http://schemas.microsoft.com/office/word/2018/wordml/cex" xmlns:w16cid="http://schemas.microsoft.com/office/word/2016/wordml/cid" xmlns:w16="http://schemas.microsoft.com/office/word/2018/wordml" xmlns:w16du="http://schemas.microsoft.com/office/word/2023/wordml/word16du" xmlns:w16sdtdh="http://schemas.microsoft.com/office/word/2020/wordml/sdtdatahash" xmlns:w16se="http://schemas.microsoft.com/office/word/2015/wordml/symex" xmlns:wpg="http://schemas.microsoft.com/office/word/2010/wordprocessingGroup" xmlns:wpi="http://schemas.microsoft.com/office/word/2010/wordprocessingInk" xmlns:wne="http://schemas.microsoft.com/office/word/2006/wordml" xmlns:wps="http://schemas.microsoft.com/office/word/2010/wordprocessingShape" mc:Ignorable="w14 w15 w16se w16cid w16 w16cex w16sdtdh w16du wp14">
+  <w:endnote w:type="separator" w:id="-1">
+    <w:p>
+      <w:pPr>
+        <w:spacing w:after="0" w:line="240" w:lineRule="auto"/>
+      </w:pPr>
+      <w:r>
+        <w:separator/>
+      </w:r>
+    </w:p>
+  </w:endnote>
+  <w:endnote w:type="continuationSeparator" w:id="0">
+    <w:p>
+      <w:pPr>
+        <w:spacing w:after="0" w:line="240" w:lineRule="auto"/>
+      </w:pPr>
+      <w:r>
+        <w:continuationSeparator/>
+      </w:r>
+    </w:p>
+  </w:endnote>
+</w:endnotes>
+</file>
+
+<file path=word/footnotes.xml><?xml version="1.0" encoding="utf-8"?>
+<w:footnotes xmlns:wpc="http://schemas.microsoft.com/office/word/2010/wordprocessingCanvas" xmlns:cx="http://schemas.microsoft.com/office/drawing/2014/chartex" xmlns:cx1="http://schemas.microsoft.com/office/drawing/2015/9/8/chartex" xmlns:cx2="http://schemas.microsoft.com/office/drawing/2015/10/21/chartex" xmlns:cx3="http://schemas.microsoft.com/office/drawing/2016/5/9/chartex" xmlns:cx4="http://schemas.microsoft.com/office/drawing/2016/5/10/chartex" xmlns:cx5="http://schemas.microsoft.com/office/drawing/2016/5/11/chartex" xmlns:cx6="http://schemas.microsoft.com/office/drawing/2016/5/12/chartex" xmlns:cx7="http://schemas.microsoft.com/office/drawing/2016/5/13/chartex" xmlns:cx8="http://schemas.microsoft.com/office/drawing/2016/5/14/chartex" xmlns:mc="http://schemas.openxmlformats.org/markup-compatibility/2006" xmlns:aink="http://schemas.microsoft.com/office/drawing/2016/ink" xmlns:am3d="http://schemas.microsoft.com/office/drawing/2017/model3d" xmlns:o="urn:schemas-microsoft-com:office:office" xmlns:oel="http://schemas.microsoft.com/office/2019/extlst" xmlns:r="http://schemas.openxmlformats.org/officeDocument/2006/relationships" xmlns:m="http://schemas.openxmlformats.org/officeDocument/2006/math" xmlns:v="urn:schemas-microsoft-com:vml" xmlns:wp14="http://schemas.microsoft.com/office/word/2010/wordprocessingDrawing" xmlns:wp="http://schemas.openxmlformats.org/drawingml/2006/wordprocessingDrawing" xmlns:w10="urn:schemas-microsoft-com:office:word" xmlns:w="http://schemas.openxmlformats.org/wordprocessingml/2006/main" xmlns:w14="http://schemas.microsoft.com/office/word/2010/wordml" xmlns:w15="http://schemas.microsoft.com/office/word/2012/wordml" xmlns:w16cex="http://schemas.microsoft.com/office/word/2018/wordml/cex" xmlns:w16cid="http://schemas.microsoft.com/office/word/2016/wordml/cid" xmlns:w16="http://schemas.microsoft.com/office/word/2018/wordml" xmlns:w16du="http://schemas.microsoft.com/office/word/2023/wordml/word16du" xmlns:w16sdtdh="http://schemas.microsoft.com/office/word/2020/wordml/sdtdatahash" xmlns:w16se="http://schemas.microsoft.com/office/word/2015/wordml/symex" xmlns:wpg="http://schemas.microsoft.com/office/word/2010/wordprocessingGroup" xmlns:wpi="http://schemas.microsoft.com/office/word/2010/wordprocessingInk" xmlns:wne="http://schemas.microsoft.com/office/word/2006/wordml" xmlns:wps="http://schemas.microsoft.com/office/word/2010/wordprocessingShape" mc:Ignorable="w14 w15 w16se w16cid w16 w16cex w16sdtdh w16du wp14">
+  <w:footnote w:type="separator" w:id="-1">
+    <w:p>
+      <w:pPr>
+        <w:spacing w:after="0" w:line="240" w:lineRule="auto"/>
+      </w:pPr>
+      <w:r>
+        <w:separator/>
+      </w:r>
+    </w:p>
+  </w:footnote>
+  <w:footnote w:type="continuationSeparator" w:id="0">
+    <w:p>
+      <w:pPr>
+        <w:spacing w:after="0" w:line="240" w:lineRule="auto"/>
+      </w:pPr>
+      <w:r>
+        <w:continuationSeparator/>
+      </w:r>
+    </w:p>
+  </w:footnote>
+</w:footnotes>
+</file>
+
+<file path=word/header1.xml><?xml version="1.0" encoding="utf-8"?>
+<w:hdr xmlns:wpc="http://schemas.microsoft.com/office/word/2010/wordprocessingCanvas" xmlns:cx="http://schemas.microsoft.com/office/drawing/2014/chartex" xmlns:cx1="http://schemas.microsoft.com/office/drawing/2015/9/8/chartex" xmlns:cx2="http://schemas.microsoft.com/office/drawing/2015/10/21/chartex" xmlns:cx3="http://schemas.microsoft.com/office/drawing/2016/5/9/chartex" xmlns:cx4="http://schemas.microsoft.com/office/drawing/2016/5/10/chartex" xmlns:cx5="http://schemas.microsoft.com/office/drawing/2016/5/11/chartex" xmlns:cx6="http://schemas.microsoft.com/office/drawing/2016/5/12/chartex" xmlns:cx7="http://schemas.microsoft.com/office/drawing/2016/5/13/chartex" xmlns:cx8="http://schemas.microsoft.com/office/drawing/2016/5/14/chartex" xmlns:mc="http://schemas.openxmlformats.org/markup-compatibility/2006" xmlns:aink="http://schemas.microsoft.com/office/drawing/2016/ink" xmlns:am3d="http://schemas.microsoft.com/office/drawing/2017/model3d" xmlns:o="urn:schemas-microsoft-com:office:office" xmlns:oel="http://schemas.microsoft.com/office/2019/extlst" xmlns:r="http://schemas.openxmlformats.org/officeDocument/2006/relationships" xmlns:m="http://schemas.openxmlformats.org/officeDocument/2006/math" xmlns:v="urn:schemas-microsoft-com:vml" xmlns:wp14="http://schemas.microsoft.com/office/word/2010/wordprocessingDrawing" xmlns:wp="http://schemas.openxmlformats.org/drawingml/2006/wordprocessingDrawing" xmlns:w10="urn:schemas-microsoft-com:office:word" xmlns:w="http://schemas.openxmlformats.org/wordprocessingml/2006/main" xmlns:w14="http://schemas.microsoft.com/office/word/2010/wordml" xmlns:w15="http://schemas.microsoft.com/office/word/2012/wordml" xmlns:w16cex="http://schemas.microsoft.com/office/word/2018/wordml/cex" xmlns:w16cid="http://schemas.microsoft.com/office/word/2016/wordml/cid" xmlns:w16="http://schemas.microsoft.com/office/word/2018/wordml" xmlns:w16du="http://schemas.microsoft.com/office/word/2023/wordml/word16du" xmlns:w16sdtdh="http://schemas.microsoft.com/office/word/2020/wordml/sdtdatahash" xmlns:w16se="http://schemas.microsoft.com/office/word/2015/wordml/symex" xmlns:wpg="http://schemas.microsoft.com/office/word/2010/wordprocessingGroup" xmlns:wpi="http://schemas.microsoft.com/office/word/2010/wordprocessingInk" xmlns:wne="http://schemas.microsoft.com/office/word/2006/wordml" xmlns:wps="http://schemas.microsoft.com/office/word/2010/wordprocessingShape" mc:Ignorable="w14 w15 w16se w16cid w16 w16cex w16sdtdh w16du wp14">
+  <w:tbl>
+    <w:tblPr>
+      <w:tblStyle w:val="TableGrid"/>
+      <w:tblpPr w:vertAnchor="page" w:horzAnchor="page"/>
+      <w:tblOverlap w:val="never"/>
+      <w:tblW w:w="12240" w:type="dxa"/>
+      <w:tblInd w:w="0" w:type="dxa"/>
+      <w:tblCellMar>
+        <w:top w:w="128" w:type="dxa"/>
+        <w:left w:w="67" w:type="dxa"/>
+        <w:bottom w:w="34" w:type="dxa"/>
+        <w:right w:w="115" w:type="dxa"/>
+      </w:tblCellMar>
+      <w:tblLook w:val="04A0" w:firstRow="1" w:lastRow="0" w:firstColumn="1" w:lastColumn="0" w:noHBand="0" w:noVBand="1"/>
+    </w:tblPr>
+    <w:tblGrid>
+      <w:gridCol w:w="8303"/>
+      <w:gridCol w:w="936"/>
+      <w:gridCol w:w="402"/>
+      <w:gridCol w:w="2599"/>
+    </w:tblGrid>
+    <w:tr>
+      <w:trPr>
+        <w:trHeight w:val="467"/>
+      </w:trPr>
+      <w:tc>
+        <w:tcPr>
+          <w:tcW w:w="8303" w:type="dxa"/>
+          <w:tcBorders>
+            <w:top w:val="nil"/>
+            <w:left w:val="nil"/>
+            <w:bottom w:val="nil"/>
+            <w:right w:val="nil"/>
+          </w:tcBorders>
+          <w:shd w:val="clear" w:color="auto" w:fill="FFC20E"/>
+          <w:vAlign w:val="bottom"/>
+        </w:tcPr>
+        <w:p>
+          <w:pPr>
+            <w:spacing w:line="259" w:lineRule="auto"/>
+          </w:pPr>
+        </w:p>
+      </w:tc>
+      <w:tc>
+        <w:tcPr>
+          <w:tcW w:w="936" w:type="dxa"/>
+          <w:tcBorders>
+            <w:top w:val="nil"/>
+            <w:left w:val="nil"/>
+            <w:bottom w:val="nil"/>
+            <w:right w:val="nil"/>
+          </w:tcBorders>
+          <w:shd w:val="clear" w:color="auto" w:fill="558ED5"/>
+        </w:tcPr>
+        <w:p>
+          <w:pPr>
+            <w:spacing w:line="259" w:lineRule="auto"/>
+            <w:ind w:left="98"/>
+          </w:pPr>
+          <w:r>
+            <w:rPr>
+              <w:rFonts w:ascii="Calibri" w:eastAsia="Calibri" w:hAnsi="Calibri"/>
+              <w:color w:val="013775"/>
+              <w:sz w:val="28"/>
+            </w:rPr>
+            <w:t xml:space="preserve">   </w:t>
+          </w:r>
+        </w:p>
+      </w:tc>
+      <w:tc>
+        <w:tcPr>
+          <w:tcW w:w="402" w:type="dxa"/>
+          <w:tcBorders>
+            <w:top w:val="nil"/>
+            <w:left w:val="nil"/>
+            <w:bottom w:val="nil"/>
+            <w:right w:val="nil"/>
+          </w:tcBorders>
+          <w:shd w:val="clear" w:color="auto" w:fill="558ED5"/>
+        </w:tcPr>
+        <w:p>
+          <w:pPr>
+            <w:spacing w:after="160" w:line="259" w:lineRule="auto"/>
+          </w:pPr>
+        </w:p>
+      </w:tc>
+      <w:tc>
+        <w:tcPr>
+          <w:tcW w:w="2599" w:type="dxa"/>
+          <w:tcBorders>
+            <w:top w:val="nil"/>
+            <w:left w:val="nil"/>
+            <w:bottom w:val="nil"/>
+            <w:right w:val="nil"/>
+          </w:tcBorders>
+          <w:shd w:val="clear" w:color="auto" w:fill="002060"/>
+          <w:vAlign w:val="bottom"/>
+        </w:tcPr>
+        <w:p>
+          <w:pPr>
+            <w:spacing w:line="259" w:lineRule="auto"/>
+            <w:ind w:left="98"/>
+          </w:pPr>
+          <w:r>
+            <w:rPr>
+              <w:rFonts w:ascii="Calibri" w:eastAsia="Calibri" w:hAnsi="Calibri"/>
+              <w:color w:val="013775"/>
+              <w:sz w:val="28"/>
+            </w:rPr>
+            <w:t xml:space="preserve">   </w:t>
+          </w:r>
+        </w:p>
+      </w:tc>
+    </w:tr>
+  </w:tbl>
+  <w:p>
+    <w:pPr>
+      <w:pStyle w:val="Encabezado"/>
+      <w:ind w:left="0" w:firstLine="0"/>
+    </w:pPr>
+  </w:p>
+</w:hdr>
 </file>
 
 <file path=word/numbering.xml><?xml version="1.0" encoding="utf-8"?>
@@ -952,6 +2128,139 @@
       <w14:ligatures w14:val="none"/>
     </w:rPr>
   </w:style>
+  <w:style w:type="table" w:customStyle="1" w:styleId="TableGrid">
+    <w:name w:val="TableGrid"/>
+    <w:rsid w:val="00572C68"/>
+    <w:pPr>
+      <w:spacing w:after="0" w:line="240" w:lineRule="auto"/>
+    </w:pPr>
+    <w:rPr>
+      <w:rFonts w:eastAsiaTheme="minorEastAsia"/>
+      <w:kern w:val="2"/>
+      <w:lang w:val="en-US"/>
+    </w:rPr>
+    <w:tblPr>
+      <w:tblCellMar>
+        <w:top w:w="0" w:type="dxa"/>
+        <w:left w:w="0" w:type="dxa"/>
+        <w:bottom w:w="0" w:type="dxa"/>
+        <w:right w:w="0" w:type="dxa"/>
+      </w:tblCellMar>
+    </w:tblPr>
+  </w:style>
+  <w:style w:type="paragraph" w:styleId="Encabezado">
+    <w:name w:val="header"/>
+    <w:basedOn w:val="Normal"/>
+    <w:link w:val="EncabezadoCar"/>
+    <w:uiPriority w:val="99"/>
+    <w:unhideWhenUsed/>
+    <w:rsid w:val="00572C68"/>
+    <w:pPr>
+      <w:tabs>
+        <w:tab w:val="center" w:pos="4680"/>
+        <w:tab w:val="right" w:pos="9360"/>
+      </w:tabs>
+      <w:spacing w:after="0" w:line="240" w:lineRule="auto"/>
+      <w:ind w:left="10" w:hanging="10"/>
+      <w:jc w:val="both"/>
+    </w:pPr>
+    <w:rPr>
+      <w:rFonts w:eastAsia="Times New Roman" w:cs="Times New Roman"/>
+      <w:color w:val="000000" w:themeColor="text1"/>
+    </w:rPr>
+  </w:style>
+  <w:style w:type="character" w:customStyle="1" w:styleId="EncabezadoCar">
+    <w:name w:val="Encabezado Car"/>
+    <w:basedOn w:val="Fuentedeprrafopredeter"/>
+    <w:link w:val="Encabezado"/>
+    <w:uiPriority w:val="99"/>
+    <w:rsid w:val="00572C68"/>
+    <w:rPr>
+      <w:rFonts w:ascii="Times New Roman" w:eastAsia="Times New Roman" w:hAnsi="Times New Roman" w:cs="Times New Roman"/>
+      <w:color w:val="000000" w:themeColor="text1"/>
+      <w:kern w:val="2"/>
+      <w:sz w:val="24"/>
+      <w:lang w:val="es-US"/>
+    </w:rPr>
+  </w:style>
+  <w:style w:type="paragraph" w:styleId="Piedepgina">
+    <w:name w:val="footer"/>
+    <w:basedOn w:val="Normal"/>
+    <w:link w:val="PiedepginaCar"/>
+    <w:uiPriority w:val="99"/>
+    <w:unhideWhenUsed/>
+    <w:rsid w:val="00572C68"/>
+    <w:pPr>
+      <w:tabs>
+        <w:tab w:val="center" w:pos="4513"/>
+        <w:tab w:val="right" w:pos="9026"/>
+      </w:tabs>
+      <w:spacing w:after="0" w:line="240" w:lineRule="auto"/>
+    </w:pPr>
+  </w:style>
+  <w:style w:type="character" w:customStyle="1" w:styleId="PiedepginaCar">
+    <w:name w:val="Pie de página Car"/>
+    <w:basedOn w:val="Fuentedeprrafopredeter"/>
+    <w:link w:val="Piedepgina"/>
+    <w:uiPriority w:val="99"/>
+    <w:rsid w:val="00572C68"/>
+    <w:rPr>
+      <w:rFonts w:ascii="Times New Roman" w:hAnsi="Times New Roman" w:cs="Calibri"/>
+      <w:color w:val="000000"/>
+      <w:kern w:val="2"/>
+      <w:sz w:val="24"/>
+      <w:lang w:val="es-US"/>
+    </w:rPr>
+  </w:style>
+  <w:style w:type="paragraph" w:styleId="TtuloTDC">
+    <w:name w:val="TOC Heading"/>
+    <w:basedOn w:val="Ttulo1"/>
+    <w:next w:val="Normal"/>
+    <w:uiPriority w:val="39"/>
+    <w:unhideWhenUsed/>
+    <w:qFormat/>
+    <w:rsid w:val="00572C68"/>
+    <w:pPr>
+      <w:numPr>
+        <w:numId w:val="0"/>
+      </w:numPr>
+      <w:spacing w:before="240" w:after="0"/>
+      <w:jc w:val="left"/>
+      <w:outlineLvl w:val="9"/>
+    </w:pPr>
+    <w:rPr>
+      <w:rFonts w:asciiTheme="majorHAnsi" w:hAnsiTheme="majorHAnsi"/>
+      <w:b w:val="0"/>
+      <w:color w:val="2F5496" w:themeColor="accent1" w:themeShade="BF"/>
+      <w:kern w:val="0"/>
+      <w:sz w:val="32"/>
+      <w:lang w:val="es-419" w:eastAsia="es-419"/>
+      <w14:ligatures w14:val="none"/>
+    </w:rPr>
+  </w:style>
+  <w:style w:type="paragraph" w:styleId="TDC1">
+    <w:name w:val="toc 1"/>
+    <w:basedOn w:val="Normal"/>
+    <w:next w:val="Normal"/>
+    <w:autoRedefine/>
+    <w:uiPriority w:val="39"/>
+    <w:unhideWhenUsed/>
+    <w:rsid w:val="00572C68"/>
+    <w:pPr>
+      <w:spacing w:after="100"/>
+    </w:pPr>
+  </w:style>
+  <w:style w:type="character" w:styleId="Hipervnculo">
+    <w:name w:val="Hyperlink"/>
+    <w:basedOn w:val="Fuentedeprrafopredeter"/>
+    <w:uiPriority w:val="99"/>
+    <w:unhideWhenUsed/>
+    <w:rsid w:val="00572C68"/>
+    <w:rPr>
+      <w:color w:val="0563C1" w:themeColor="hyperlink"/>
+      <w:u w:val="single"/>
+    </w:rPr>
+  </w:style>
 </w:styles>
 </file>
 
@@ -1248,4 +2557,16 @@
     </a:ext>
   </a:extLst>
 </a:theme>
+</file>
+
+<file path=customXml/item1.xml><?xml version="1.0" encoding="utf-8"?>
+<b:Sources xmlns:b="http://schemas.openxmlformats.org/officeDocument/2006/bibliography" xmlns="http://schemas.openxmlformats.org/officeDocument/2006/bibliography" SelectedStyle="\APASixthEditionOfficeOnline.xsl" StyleName="APA" Version="6"/>
+</file>
+
+<file path=customXml/itemProps1.xml><?xml version="1.0" encoding="utf-8"?>
+<ds:datastoreItem xmlns:ds="http://schemas.openxmlformats.org/officeDocument/2006/customXml" ds:itemID="{4C249371-A636-4245-992D-04E27E0C7F92}">
+  <ds:schemaRefs>
+    <ds:schemaRef ds:uri="http://schemas.openxmlformats.org/officeDocument/2006/bibliography"/>
+  </ds:schemaRefs>
+</ds:datastoreItem>
 </file>
</xml_diff>